<commit_message>
Updated group and own diary
</commit_message>
<xml_diff>
--- a/Weeeeeee/Group Diary.docx
+++ b/Weeeeeee/Group Diary.docx
@@ -493,45 +493,29 @@
           <w:rFonts w:ascii="Arial" w:hAnsi="Arial" w:cs="Arial"/>
         </w:rPr>
       </w:pPr>
-      <w:proofErr w:type="spellStart"/>
-      <w:r>
-        <w:rPr>
-          <w:rFonts w:ascii="Arial" w:hAnsi="Arial" w:cs="Arial"/>
-        </w:rPr>
-        <w:t>Dyalan</w:t>
-      </w:r>
-      <w:proofErr w:type="spellEnd"/>
-      <w:r>
-        <w:rPr>
-          <w:rFonts w:ascii="Arial" w:hAnsi="Arial" w:cs="Arial"/>
-        </w:rPr>
-        <w:t xml:space="preserve"> and Elle assigned to look on tutorials on the proper way to type.</w:t>
-      </w:r>
-    </w:p>
-    <w:p>
-      <w:pPr>
-        <w:pStyle w:val="ListParagraph"/>
-        <w:numPr>
-          <w:ilvl w:val="0"/>
-          <w:numId w:val="1"/>
-        </w:numPr>
-        <w:rPr>
-          <w:rFonts w:ascii="Arial" w:hAnsi="Arial" w:cs="Arial"/>
-        </w:rPr>
-      </w:pPr>
-      <w:proofErr w:type="spellStart"/>
-      <w:r>
-        <w:rPr>
-          <w:rFonts w:ascii="Arial" w:hAnsi="Arial" w:cs="Arial"/>
-        </w:rPr>
-        <w:t>Kapil</w:t>
-      </w:r>
-      <w:proofErr w:type="spellEnd"/>
-      <w:r>
-        <w:rPr>
-          <w:rFonts w:ascii="Arial" w:hAnsi="Arial" w:cs="Arial"/>
-        </w:rPr>
-        <w:t xml:space="preserve"> is to work on the introduction.</w:t>
+      <w:r>
+        <w:rPr>
+          <w:rFonts w:ascii="Arial" w:hAnsi="Arial" w:cs="Arial"/>
+        </w:rPr>
+        <w:t>Dyalan and Elle assigned to look on tutorials on the proper way to type.</w:t>
+      </w:r>
+    </w:p>
+    <w:p>
+      <w:pPr>
+        <w:pStyle w:val="ListParagraph"/>
+        <w:numPr>
+          <w:ilvl w:val="0"/>
+          <w:numId w:val="1"/>
+        </w:numPr>
+        <w:rPr>
+          <w:rFonts w:ascii="Arial" w:hAnsi="Arial" w:cs="Arial"/>
+        </w:rPr>
+      </w:pPr>
+      <w:r>
+        <w:rPr>
+          <w:rFonts w:ascii="Arial" w:hAnsi="Arial" w:cs="Arial"/>
+        </w:rPr>
+        <w:t>Kapil is to work on the introduction.</w:t>
       </w:r>
     </w:p>
     <w:p>
@@ -587,21 +571,7 @@
         <w:rPr>
           <w:rFonts w:ascii="Arial" w:hAnsi="Arial" w:cs="Arial"/>
         </w:rPr>
-        <w:t xml:space="preserve">Tutorials on proper way to type (Elle and </w:t>
-      </w:r>
-      <w:proofErr w:type="spellStart"/>
-      <w:r>
-        <w:rPr>
-          <w:rFonts w:ascii="Arial" w:hAnsi="Arial" w:cs="Arial"/>
-        </w:rPr>
-        <w:t>Dyalan</w:t>
-      </w:r>
-      <w:proofErr w:type="spellEnd"/>
-      <w:r>
-        <w:rPr>
-          <w:rFonts w:ascii="Arial" w:hAnsi="Arial" w:cs="Arial"/>
-        </w:rPr>
-        <w:t>)</w:t>
+        <w:t>Tutorials on proper way to type (Elle and Dyalan)</w:t>
       </w:r>
     </w:p>
     <w:p>
@@ -655,21 +625,7 @@
         <w:rPr>
           <w:rFonts w:ascii="Arial" w:hAnsi="Arial" w:cs="Arial"/>
         </w:rPr>
-        <w:t>Introduction (</w:t>
-      </w:r>
-      <w:proofErr w:type="spellStart"/>
-      <w:r>
-        <w:rPr>
-          <w:rFonts w:ascii="Arial" w:hAnsi="Arial" w:cs="Arial"/>
-        </w:rPr>
-        <w:t>Kapil</w:t>
-      </w:r>
-      <w:proofErr w:type="spellEnd"/>
-      <w:r>
-        <w:rPr>
-          <w:rFonts w:ascii="Arial" w:hAnsi="Arial" w:cs="Arial"/>
-        </w:rPr>
-        <w:t>)</w:t>
+        <w:t>Introduction (Kapil)</w:t>
       </w:r>
     </w:p>
     <w:p>
@@ -903,21 +859,7 @@
         <w:rPr>
           <w:rFonts w:ascii="Arial" w:hAnsi="Arial" w:cs="Arial"/>
         </w:rPr>
-        <w:t xml:space="preserve">We take a look at a simple application developed on Unity by Elle and </w:t>
-      </w:r>
-      <w:proofErr w:type="spellStart"/>
-      <w:r>
-        <w:rPr>
-          <w:rFonts w:ascii="Arial" w:hAnsi="Arial" w:cs="Arial"/>
-        </w:rPr>
-        <w:t>Dyalan</w:t>
-      </w:r>
-      <w:proofErr w:type="spellEnd"/>
-      <w:r>
-        <w:rPr>
-          <w:rFonts w:ascii="Arial" w:hAnsi="Arial" w:cs="Arial"/>
-        </w:rPr>
-        <w:t>. It was a ball moving on a surface which can be moved by receiving inputs from the keyboard.</w:t>
+        <w:t>We take a look at a simple application developed on Unity by Elle and Dyalan. It was a ball moving on a surface which can be moved by receiving inputs from the keyboard.</w:t>
       </w:r>
     </w:p>
     <w:p>
@@ -980,6 +922,334 @@
           <w:rFonts w:ascii="Arial" w:hAnsi="Arial" w:cs="Arial"/>
         </w:rPr>
         <w:t xml:space="preserve">Meeting up with the advisor and group members on the upcoming Tuesday. </w:t>
+      </w:r>
+    </w:p>
+    <w:p>
+      <w:pPr>
+        <w:rPr>
+          <w:rFonts w:ascii="Arial" w:hAnsi="Arial" w:cs="Arial"/>
+        </w:rPr>
+      </w:pPr>
+      <w:r>
+        <w:rPr>
+          <w:rFonts w:ascii="Arial" w:hAnsi="Arial" w:cs="Arial"/>
+        </w:rPr>
+        <w:br w:type="page"/>
+      </w:r>
+    </w:p>
+    <w:p>
+      <w:pPr>
+        <w:rPr>
+          <w:rFonts w:ascii="Arial" w:hAnsi="Arial" w:cs="Arial"/>
+        </w:rPr>
+      </w:pPr>
+      <w:r>
+        <w:rPr>
+          <w:rFonts w:ascii="Arial" w:hAnsi="Arial" w:cs="Arial"/>
+        </w:rPr>
+        <w:lastRenderedPageBreak/>
+        <w:t>Meeting minutes #4</w:t>
+      </w:r>
+    </w:p>
+    <w:p>
+      <w:pPr>
+        <w:rPr>
+          <w:rFonts w:ascii="Arial" w:hAnsi="Arial" w:cs="Arial"/>
+        </w:rPr>
+      </w:pPr>
+      <w:r>
+        <w:rPr>
+          <w:rFonts w:ascii="Arial" w:hAnsi="Arial" w:cs="Arial"/>
+        </w:rPr>
+        <w:t>Date: 9/3/2015</w:t>
+      </w:r>
+    </w:p>
+    <w:p>
+      <w:pPr>
+        <w:rPr>
+          <w:rFonts w:ascii="Arial" w:hAnsi="Arial" w:cs="Arial"/>
+        </w:rPr>
+      </w:pPr>
+      <w:r>
+        <w:rPr>
+          <w:rFonts w:ascii="Arial" w:hAnsi="Arial" w:cs="Arial"/>
+        </w:rPr>
+        <w:t>Time: 1715 – 1745</w:t>
+      </w:r>
+    </w:p>
+    <w:p>
+      <w:pPr>
+        <w:rPr>
+          <w:rFonts w:ascii="Arial" w:hAnsi="Arial" w:cs="Arial"/>
+        </w:rPr>
+      </w:pPr>
+    </w:p>
+    <w:p>
+      <w:pPr>
+        <w:rPr>
+          <w:rFonts w:ascii="Arial" w:hAnsi="Arial" w:cs="Arial"/>
+        </w:rPr>
+      </w:pPr>
+      <w:r>
+        <w:rPr>
+          <w:rFonts w:ascii="Arial" w:hAnsi="Arial" w:cs="Arial"/>
+        </w:rPr>
+        <w:t>Agenda</w:t>
+      </w:r>
+    </w:p>
+    <w:p>
+      <w:pPr>
+        <w:pStyle w:val="ListParagraph"/>
+        <w:numPr>
+          <w:ilvl w:val="0"/>
+          <w:numId w:val="1"/>
+        </w:numPr>
+        <w:rPr>
+          <w:rFonts w:ascii="Arial" w:hAnsi="Arial" w:cs="Arial"/>
+        </w:rPr>
+      </w:pPr>
+      <w:r>
+        <w:rPr>
+          <w:rFonts w:ascii="Arial" w:hAnsi="Arial" w:cs="Arial"/>
+        </w:rPr>
+        <w:t>To clear up misunderstandings on the projects</w:t>
+      </w:r>
+    </w:p>
+    <w:p>
+      <w:pPr>
+        <w:rPr>
+          <w:rFonts w:ascii="Arial" w:hAnsi="Arial" w:cs="Arial"/>
+        </w:rPr>
+      </w:pPr>
+    </w:p>
+    <w:p>
+      <w:pPr>
+        <w:rPr>
+          <w:rFonts w:ascii="Arial" w:hAnsi="Arial" w:cs="Arial"/>
+        </w:rPr>
+      </w:pPr>
+      <w:r>
+        <w:rPr>
+          <w:rFonts w:ascii="Arial" w:hAnsi="Arial" w:cs="Arial"/>
+        </w:rPr>
+        <w:t>Minutes</w:t>
+      </w:r>
+    </w:p>
+    <w:p>
+      <w:pPr>
+        <w:pStyle w:val="ListParagraph"/>
+        <w:numPr>
+          <w:ilvl w:val="0"/>
+          <w:numId w:val="1"/>
+        </w:numPr>
+        <w:rPr>
+          <w:rFonts w:ascii="Arial" w:hAnsi="Arial" w:cs="Arial"/>
+        </w:rPr>
+      </w:pPr>
+      <w:r>
+        <w:rPr>
+          <w:rFonts w:ascii="Arial" w:hAnsi="Arial" w:cs="Arial"/>
+        </w:rPr>
+        <w:t xml:space="preserve">As the lecturer would not be able to meet us on Tuesday and there were misunderstandings among group members which might result in no progress being made, we have decided to have a quick meeting under a tree beside UniBar. </w:t>
+      </w:r>
+    </w:p>
+    <w:p>
+      <w:pPr>
+        <w:pStyle w:val="ListParagraph"/>
+        <w:numPr>
+          <w:ilvl w:val="0"/>
+          <w:numId w:val="1"/>
+        </w:numPr>
+        <w:rPr>
+          <w:rFonts w:ascii="Arial" w:hAnsi="Arial" w:cs="Arial"/>
+        </w:rPr>
+      </w:pPr>
+      <w:r>
+        <w:rPr>
+          <w:rFonts w:ascii="Arial" w:hAnsi="Arial" w:cs="Arial"/>
+        </w:rPr>
+        <w:t xml:space="preserve">Among issues to be resolved were related to stage two of the project and how to move on from our current point. We have already take a brief look on how to work with the Leap Motion SDK on Unity via YouTube videos, but was not sure if we were to develop on Unity. </w:t>
+      </w:r>
+    </w:p>
+    <w:p>
+      <w:pPr>
+        <w:pStyle w:val="ListParagraph"/>
+        <w:numPr>
+          <w:ilvl w:val="0"/>
+          <w:numId w:val="1"/>
+        </w:numPr>
+        <w:rPr>
+          <w:rFonts w:ascii="Arial" w:hAnsi="Arial" w:cs="Arial"/>
+        </w:rPr>
+      </w:pPr>
+      <w:r>
+        <w:rPr>
+          <w:rFonts w:ascii="Arial" w:hAnsi="Arial" w:cs="Arial"/>
+        </w:rPr>
+        <w:t xml:space="preserve">Taking two weeks to learn Unity and C# respectively seems to be too time consuming. We decided that we will rely on the existing Leap Motion/Unity development tutorials that are available online, especially from YouTube. We will learn both C# and development on Unity as we move on with the development of the project. </w:t>
+      </w:r>
+    </w:p>
+    <w:p>
+      <w:pPr>
+        <w:pStyle w:val="ListParagraph"/>
+        <w:numPr>
+          <w:ilvl w:val="0"/>
+          <w:numId w:val="1"/>
+        </w:numPr>
+        <w:rPr>
+          <w:rFonts w:ascii="Arial" w:hAnsi="Arial" w:cs="Arial"/>
+        </w:rPr>
+      </w:pPr>
+      <w:r>
+        <w:rPr>
+          <w:rFonts w:ascii="Arial" w:hAnsi="Arial" w:cs="Arial"/>
+        </w:rPr>
+        <w:t xml:space="preserve">Due to the fact that there is only 1 Leap Motion in hand, we have decided to split the work among us on the development and the documentation. </w:t>
+      </w:r>
+    </w:p>
+    <w:p>
+      <w:pPr>
+        <w:pStyle w:val="ListParagraph"/>
+        <w:numPr>
+          <w:ilvl w:val="0"/>
+          <w:numId w:val="1"/>
+        </w:numPr>
+        <w:rPr>
+          <w:rFonts w:ascii="Arial" w:hAnsi="Arial" w:cs="Arial"/>
+        </w:rPr>
+      </w:pPr>
+      <w:r>
+        <w:rPr>
+          <w:rFonts w:ascii="Arial" w:hAnsi="Arial" w:cs="Arial"/>
+        </w:rPr>
+        <w:t xml:space="preserve">Elle and Dyalan would be involved in the development of the first stage of the Typing Ninja. We then broken down the tasks that must be done from detecting fingers of the leap motion to highlighting the finger as the alphabets are prompted. This is detailed in another document which will be done by Wee. </w:t>
+      </w:r>
+    </w:p>
+    <w:p>
+      <w:pPr>
+        <w:pStyle w:val="ListParagraph"/>
+        <w:numPr>
+          <w:ilvl w:val="0"/>
+          <w:numId w:val="1"/>
+        </w:numPr>
+        <w:rPr>
+          <w:rFonts w:ascii="Arial" w:hAnsi="Arial" w:cs="Arial"/>
+        </w:rPr>
+      </w:pPr>
+      <w:r>
+        <w:rPr>
+          <w:rFonts w:ascii="Arial" w:hAnsi="Arial" w:cs="Arial"/>
+        </w:rPr>
+        <w:t xml:space="preserve">Wee and Kapil will be working on the documentation side of things as too many people involved in the development would make it quite messy. Kapil has decided to start working on the presentation that will be used in the upcoming weeks. The introduction will come after the completion of the slides. Besides working on the document to given to the 2 developers, Wee will be working on testing out exsiting typing tutors on the market. Kapil will also be working on this (This idea came from today’s lecture on comparing different products on the market). The purpose of testing existing typing tutors is to help us come up with more requirements for our Typing Ninja. We will look at functionalities that are provided by the typing tutor and list the desired functionalities for our own typing tutor. </w:t>
+      </w:r>
+    </w:p>
+    <w:p>
+      <w:pPr>
+        <w:pStyle w:val="ListParagraph"/>
+        <w:numPr>
+          <w:ilvl w:val="0"/>
+          <w:numId w:val="1"/>
+        </w:numPr>
+        <w:rPr>
+          <w:rFonts w:ascii="Arial" w:hAnsi="Arial" w:cs="Arial"/>
+        </w:rPr>
+      </w:pPr>
+      <w:r>
+        <w:rPr>
+          <w:rFonts w:ascii="Arial" w:hAnsi="Arial" w:cs="Arial"/>
+        </w:rPr>
+        <w:t>We will help each other upon completion of assign</w:t>
+      </w:r>
+      <w:r>
+        <w:rPr>
+          <w:rFonts w:ascii="Arial" w:hAnsi="Arial" w:cs="Arial"/>
+        </w:rPr>
+        <w:t>ed tasks. The design methodology that we decided to take on will be a form of prototyping. Instead of prototyping the whole game in one go, we will be prototyping by stages to be shown to the lecturer upon completion.</w:t>
+      </w:r>
+    </w:p>
+    <w:p>
+      <w:pPr>
+        <w:rPr>
+          <w:rFonts w:ascii="Arial" w:hAnsi="Arial" w:cs="Arial"/>
+        </w:rPr>
+      </w:pPr>
+      <w:r>
+        <w:rPr>
+          <w:rFonts w:ascii="Arial" w:hAnsi="Arial" w:cs="Arial"/>
+        </w:rPr>
+        <w:t>Action Item</w:t>
+      </w:r>
+    </w:p>
+    <w:p>
+      <w:pPr>
+        <w:pStyle w:val="ListParagraph"/>
+        <w:numPr>
+          <w:ilvl w:val="0"/>
+          <w:numId w:val="1"/>
+        </w:numPr>
+        <w:rPr>
+          <w:rFonts w:ascii="Arial" w:hAnsi="Arial" w:cs="Arial"/>
+        </w:rPr>
+      </w:pPr>
+      <w:r>
+        <w:rPr>
+          <w:rFonts w:ascii="Arial" w:hAnsi="Arial" w:cs="Arial"/>
+        </w:rPr>
+        <w:t>Development of first stage of Typing Ninja (Dyalan and Elle)</w:t>
+      </w:r>
+    </w:p>
+    <w:p>
+      <w:pPr>
+        <w:pStyle w:val="ListParagraph"/>
+        <w:numPr>
+          <w:ilvl w:val="0"/>
+          <w:numId w:val="1"/>
+        </w:numPr>
+        <w:rPr>
+          <w:rFonts w:ascii="Arial" w:hAnsi="Arial" w:cs="Arial"/>
+        </w:rPr>
+      </w:pPr>
+      <w:r>
+        <w:rPr>
+          <w:rFonts w:ascii="Arial" w:hAnsi="Arial" w:cs="Arial"/>
+        </w:rPr>
+        <w:t>Comparing existing typing tutors on the market (Kapil and Wee)</w:t>
+      </w:r>
+    </w:p>
+    <w:p>
+      <w:pPr>
+        <w:pStyle w:val="ListParagraph"/>
+        <w:numPr>
+          <w:ilvl w:val="0"/>
+          <w:numId w:val="1"/>
+        </w:numPr>
+        <w:rPr>
+          <w:rFonts w:ascii="Arial" w:hAnsi="Arial" w:cs="Arial"/>
+        </w:rPr>
+      </w:pPr>
+      <w:r>
+        <w:rPr>
+          <w:rFonts w:ascii="Arial" w:hAnsi="Arial" w:cs="Arial"/>
+        </w:rPr>
+        <w:t>Presentation slides and introduction (Kapil)</w:t>
+      </w:r>
+    </w:p>
+    <w:p>
+      <w:pPr>
+        <w:pStyle w:val="ListParagraph"/>
+        <w:numPr>
+          <w:ilvl w:val="0"/>
+          <w:numId w:val="1"/>
+        </w:numPr>
+        <w:rPr>
+          <w:rFonts w:ascii="Arial" w:hAnsi="Arial" w:cs="Arial"/>
+        </w:rPr>
+      </w:pPr>
+      <w:r>
+        <w:rPr>
+          <w:rFonts w:ascii="Arial" w:hAnsi="Arial" w:cs="Arial"/>
+        </w:rPr>
+        <w:t>Stage 1 development check list for Elle and Dyalan (Wee)</w:t>
       </w:r>
       <w:bookmarkStart w:id="0" w:name="_GoBack"/>
       <w:bookmarkEnd w:id="0"/>
@@ -999,7 +1269,7 @@
   <w:abstractNum w:abstractNumId="0">
     <w:nsid w:val="5A5A65DD"/>
     <w:multiLevelType w:val="hybridMultilevel"/>
-    <w:tmpl w:val="E44023DA"/>
+    <w:tmpl w:val="76DA05A4"/>
     <w:lvl w:ilvl="0" w:tplc="E80E0316">
       <w:numFmt w:val="bullet"/>
       <w:lvlText w:val="-"/>

</xml_diff>